<commit_message>
maj et corrections de sélection et déplacements
</commit_message>
<xml_diff>
--- a/Updates.docx
+++ b/Updates.docx
@@ -100,13 +100,24 @@
       <w:r>
         <w:t>Sauvegarde</w:t>
       </w:r>
+    </w:p>
+    <w:p>
+      <w:pPr>
+        <w:ind w:left="360"/>
+      </w:pPr>
+      <w:r>
+        <w:t xml:space="preserve">-     Sélection des bateaux avec </w:t>
+      </w:r>
+      <w:proofErr w:type="spellStart"/>
+      <w:r>
+        <w:t>gotoligcol</w:t>
+      </w:r>
+      <w:proofErr w:type="spellEnd"/>
+      <w:r>
+        <w:t xml:space="preserve"> et changement de couleurs</w:t>
+      </w:r>
       <w:bookmarkStart w:id="0" w:name="_GoBack"/>
       <w:bookmarkEnd w:id="0"/>
-    </w:p>
-    <w:p>
-      <w:pPr>
-        <w:ind w:left="360"/>
-      </w:pPr>
     </w:p>
     <w:sectPr>
       <w:pgSz w:w="11906" w:h="16838"/>
@@ -361,6 +372,7 @@
     <w:lsdException w:name="HTML Sample" w:semiHidden="1" w:unhideWhenUsed="1"/>
     <w:lsdException w:name="HTML Typewriter" w:semiHidden="1" w:unhideWhenUsed="1"/>
     <w:lsdException w:name="HTML Variable" w:semiHidden="1" w:unhideWhenUsed="1"/>
+    <w:lsdException w:name="Normal Table" w:semiHidden="1" w:unhideWhenUsed="1"/>
     <w:lsdException w:name="annotation subject" w:semiHidden="1" w:unhideWhenUsed="1"/>
     <w:lsdException w:name="No List" w:semiHidden="1" w:unhideWhenUsed="1"/>
     <w:lsdException w:name="Outline List 1" w:semiHidden="1" w:unhideWhenUsed="1"/>
@@ -406,9 +418,11 @@
     <w:lsdException w:name="Table Subtle 1" w:semiHidden="1" w:unhideWhenUsed="1"/>
     <w:lsdException w:name="Table Subtle 2" w:semiHidden="1" w:unhideWhenUsed="1"/>
     <w:lsdException w:name="Table Web 1" w:semiHidden="1" w:unhideWhenUsed="1"/>
+    <w:lsdException w:name="Table Web 2" w:semiHidden="1" w:unhideWhenUsed="1"/>
     <w:lsdException w:name="Table Web 3" w:semiHidden="1" w:unhideWhenUsed="1"/>
     <w:lsdException w:name="Balloon Text" w:semiHidden="1" w:unhideWhenUsed="1"/>
     <w:lsdException w:name="Table Grid" w:uiPriority="39"/>
+    <w:lsdException w:name="Table Theme" w:semiHidden="1" w:unhideWhenUsed="1"/>
     <w:lsdException w:name="Placeholder Text" w:semiHidden="1"/>
     <w:lsdException w:name="No Spacing" w:uiPriority="1" w:qFormat="1"/>
     <w:lsdException w:name="Light Shading" w:uiPriority="60"/>

</xml_diff>

<commit_message>
fabry, jettes-y un oeil ou deux stp
</commit_message>
<xml_diff>
--- a/Updates.docx
+++ b/Updates.docx
@@ -106,18 +106,72 @@
         <w:ind w:left="360"/>
       </w:pPr>
       <w:r>
-        <w:t xml:space="preserve">-     Sélection des bateaux avec </w:t>
-      </w:r>
-      <w:proofErr w:type="spellStart"/>
-      <w:r>
-        <w:t>gotoligcol</w:t>
-      </w:r>
-      <w:proofErr w:type="spellEnd"/>
-      <w:r>
-        <w:t xml:space="preserve"> et changement de couleurs</w:t>
+        <w:t xml:space="preserve">-     </w:t>
+      </w:r>
+      <w:r>
+        <w:t>quand un bateau est bougé (rotation ou translation), il doit garder une couleur différente des autres, qu’on puisse distinguer le changement</w:t>
       </w:r>
       <w:bookmarkStart w:id="0" w:name="_GoBack"/>
       <w:bookmarkEnd w:id="0"/>
+    </w:p>
+    <w:p>
+      <w:pPr>
+        <w:ind w:left="360"/>
+      </w:pPr>
+    </w:p>
+    <w:p>
+      <w:pPr>
+        <w:ind w:left="360"/>
+      </w:pPr>
+    </w:p>
+    <w:p>
+      <w:pPr>
+        <w:ind w:left="360"/>
+      </w:pPr>
+      <w:r>
+        <w:t>Ne marchant pas (entre autres) :</w:t>
+      </w:r>
+    </w:p>
+    <w:p>
+      <w:pPr>
+        <w:pStyle w:val="Paragraphedeliste"/>
+        <w:numPr>
+          <w:ilvl w:val="0"/>
+          <w:numId w:val="1"/>
+        </w:numPr>
+      </w:pPr>
+      <w:r>
+        <w:t>Déplacement foireux</w:t>
+      </w:r>
+    </w:p>
+    <w:p>
+      <w:pPr>
+        <w:pStyle w:val="Paragraphedeliste"/>
+        <w:numPr>
+          <w:ilvl w:val="0"/>
+          <w:numId w:val="1"/>
+        </w:numPr>
+      </w:pPr>
+      <w:r>
+        <w:t>On ne peut pas changer de bateau sélectionné</w:t>
+      </w:r>
+    </w:p>
+    <w:p>
+      <w:pPr>
+        <w:pStyle w:val="Paragraphedeliste"/>
+        <w:numPr>
+          <w:ilvl w:val="0"/>
+          <w:numId w:val="1"/>
+        </w:numPr>
+      </w:pPr>
+      <w:r>
+        <w:t xml:space="preserve">On ne peut pas choisir où lancer l’attaque avec le </w:t>
+      </w:r>
+      <w:proofErr w:type="spellStart"/>
+      <w:r>
+        <w:t>gotoligcol</w:t>
+      </w:r>
+      <w:proofErr w:type="spellEnd"/>
     </w:p>
     <w:sectPr>
       <w:pgSz w:w="11906" w:h="16838"/>

</xml_diff>